<commit_message>
Prepared build script to upload the files to SourceForge. (not yet fully tested)
</commit_message>
<xml_diff>
--- a/eclipse/iSphere Core Plugin/doc/Eclipse Update Site on SourceForge.docx
+++ b/eclipse/iSphere Core Plugin/doc/Eclipse Update Site on SourceForge.docx
@@ -1,6 +1,6 @@
 
 <file path=word/document.xml><?xml version="1.0" encoding="utf-8"?>
-<w:document xmlns:wpc="http://schemas.microsoft.com/office/word/2010/wordprocessingCanvas" xmlns:mc="http://schemas.openxmlformats.org/markup-compatibility/2006" xmlns:o="urn:schemas-microsoft-com:office:office" xmlns:r="http://schemas.openxmlformats.org/officeDocument/2006/relationships" xmlns:m="http://schemas.openxmlformats.org/officeDocument/2006/math" xmlns:v="urn:schemas-microsoft-com:vml" xmlns:wp14="http://schemas.microsoft.com/office/word/2010/wordprocessingDrawing" xmlns:wp="http://schemas.openxmlformats.org/drawingml/2006/wordprocessingDrawing" xmlns:w10="urn:schemas-microsoft-com:office:word" xmlns:w="http://schemas.openxmlformats.org/wordprocessingml/2006/main" xmlns:w14="http://schemas.microsoft.com/office/word/2010/wordml" xmlns:wpg="http://schemas.microsoft.com/office/word/2010/wordprocessingGroup" xmlns:wpi="http://schemas.microsoft.com/office/word/2010/wordprocessingInk" xmlns:wne="http://schemas.microsoft.com/office/word/2006/wordml" xmlns:wps="http://schemas.microsoft.com/office/word/2010/wordprocessingShape" mc:Ignorable="w14 wp14">
+<w:document xmlns:ve="http://schemas.openxmlformats.org/markup-compatibility/2006" xmlns:o="urn:schemas-microsoft-com:office:office" xmlns:r="http://schemas.openxmlformats.org/officeDocument/2006/relationships" xmlns:m="http://schemas.openxmlformats.org/officeDocument/2006/math" xmlns:v="urn:schemas-microsoft-com:vml" xmlns:wp="http://schemas.openxmlformats.org/drawingml/2006/wordprocessingDrawing" xmlns:w10="urn:schemas-microsoft-com:office:word" xmlns:w="http://schemas.openxmlformats.org/wordprocessingml/2006/main" xmlns:wne="http://schemas.microsoft.com/office/word/2006/wordml">
   <w:body>
     <w:p>
       <w:pPr>
@@ -145,7 +145,7 @@
         </w:rPr>
         <w:t xml:space="preserve">Labels: </w:t>
       </w:r>
-      <w:hyperlink r:id="rId6" w:history="1">
+      <w:hyperlink r:id="rId5" w:history="1">
         <w:r>
           <w:rPr>
             <w:rFonts w:ascii="Times New Roman" w:eastAsia="Times New Roman" w:hAnsi="Times New Roman" w:cs="Times New Roman"/>
@@ -167,7 +167,7 @@
         </w:rPr>
         <w:t xml:space="preserve">, </w:t>
       </w:r>
-      <w:hyperlink r:id="rId7" w:history="1">
+      <w:hyperlink r:id="rId6" w:history="1">
         <w:proofErr w:type="spellStart"/>
         <w:r>
           <w:rPr>
@@ -249,27 +249,7 @@
           <w:szCs w:val="24"/>
           <w:lang w:val="en-US" w:eastAsia="de-DE"/>
         </w:rPr>
-        <w:t xml:space="preserve"> guidelines. A lot of projects host </w:t>
-      </w:r>
-      <w:proofErr w:type="gramStart"/>
-      <w:r>
-        <w:rPr>
-          <w:rFonts w:ascii="Times New Roman" w:eastAsia="Times New Roman" w:hAnsi="Times New Roman" w:cs="Times New Roman"/>
-          <w:sz w:val="24"/>
-          <w:szCs w:val="24"/>
-          <w:lang w:val="en-US" w:eastAsia="de-DE"/>
-        </w:rPr>
-        <w:t>a</w:t>
-      </w:r>
-      <w:proofErr w:type="gramEnd"/>
-      <w:r>
-        <w:rPr>
-          <w:rFonts w:ascii="Times New Roman" w:eastAsia="Times New Roman" w:hAnsi="Times New Roman" w:cs="Times New Roman"/>
-          <w:sz w:val="24"/>
-          <w:szCs w:val="24"/>
-          <w:lang w:val="en-US" w:eastAsia="de-DE"/>
-        </w:rPr>
-        <w:t xml:space="preserve"> update site on the project's </w:t>
+        <w:t xml:space="preserve"> guidelines. A lot of projects host a update site on the project's </w:t>
       </w:r>
       <w:proofErr w:type="spellStart"/>
       <w:r>
@@ -390,7 +370,6 @@
         <w:t xml:space="preserve"> file. To the root element &lt;site&gt; add an attribute with the name </w:t>
       </w:r>
       <w:proofErr w:type="spellStart"/>
-      <w:proofErr w:type="gramStart"/>
       <w:r>
         <w:rPr>
           <w:rFonts w:ascii="Courier New" w:eastAsia="Times New Roman" w:hAnsi="Courier New" w:cs="Courier New"/>
@@ -401,7 +380,6 @@
         <w:t>url</w:t>
       </w:r>
       <w:proofErr w:type="spellEnd"/>
-      <w:proofErr w:type="gramEnd"/>
       <w:r>
         <w:rPr>
           <w:rFonts w:ascii="Times New Roman" w:eastAsia="Times New Roman" w:hAnsi="Times New Roman" w:cs="Times New Roman"/>
@@ -651,27 +629,7 @@
           <w:szCs w:val="24"/>
           <w:lang w:val="en-US" w:eastAsia="de-DE"/>
         </w:rPr>
-        <w:t xml:space="preserve">After </w:t>
-      </w:r>
-      <w:proofErr w:type="gramStart"/>
-      <w:r>
-        <w:rPr>
-          <w:rFonts w:ascii="Times New Roman" w:eastAsia="Times New Roman" w:hAnsi="Times New Roman" w:cs="Times New Roman"/>
-          <w:sz w:val="24"/>
-          <w:szCs w:val="24"/>
-          <w:lang w:val="en-US" w:eastAsia="de-DE"/>
-        </w:rPr>
-        <w:t>this save</w:t>
-      </w:r>
-      <w:proofErr w:type="gramEnd"/>
-      <w:r>
-        <w:rPr>
-          <w:rFonts w:ascii="Times New Roman" w:eastAsia="Times New Roman" w:hAnsi="Times New Roman" w:cs="Times New Roman"/>
-          <w:sz w:val="24"/>
-          <w:szCs w:val="24"/>
-          <w:lang w:val="en-US" w:eastAsia="de-DE"/>
-        </w:rPr>
-        <w:t xml:space="preserve"> and build the update site and upload the files to </w:t>
+        <w:t xml:space="preserve">After this save and build the update site and upload the files to </w:t>
       </w:r>
       <w:proofErr w:type="spellStart"/>
       <w:r>
@@ -693,7 +651,7 @@
         </w:rPr>
         <w:t xml:space="preserve"> </w:t>
       </w:r>
-      <w:hyperlink r:id="rId8" w:history="1">
+      <w:hyperlink r:id="rId7" w:history="1">
         <w:r>
           <w:rPr>
             <w:rFonts w:ascii="Times New Roman" w:eastAsia="Times New Roman" w:hAnsi="Times New Roman" w:cs="Times New Roman"/>
@@ -774,7 +732,6 @@
         <w:t xml:space="preserve"> as the </w:t>
       </w:r>
       <w:proofErr w:type="spellStart"/>
-      <w:proofErr w:type="gramStart"/>
       <w:r>
         <w:rPr>
           <w:rFonts w:ascii="Times New Roman" w:eastAsia="Times New Roman" w:hAnsi="Times New Roman" w:cs="Times New Roman"/>
@@ -785,7 +742,6 @@
         <w:t>url</w:t>
       </w:r>
       <w:proofErr w:type="spellEnd"/>
-      <w:proofErr w:type="gramEnd"/>
       <w:r>
         <w:rPr>
           <w:rFonts w:ascii="Times New Roman" w:eastAsia="Times New Roman" w:hAnsi="Times New Roman" w:cs="Times New Roman"/>
@@ -814,7 +770,6 @@
         <w:t xml:space="preserve"> as the </w:t>
       </w:r>
       <w:proofErr w:type="spellStart"/>
-      <w:proofErr w:type="gramStart"/>
       <w:r>
         <w:rPr>
           <w:rFonts w:ascii="Times New Roman" w:eastAsia="Times New Roman" w:hAnsi="Times New Roman" w:cs="Times New Roman"/>
@@ -825,7 +780,6 @@
         <w:t>url</w:t>
       </w:r>
       <w:proofErr w:type="spellEnd"/>
-      <w:proofErr w:type="gramEnd"/>
       <w:r>
         <w:rPr>
           <w:rFonts w:ascii="Times New Roman" w:eastAsia="Times New Roman" w:hAnsi="Times New Roman" w:cs="Times New Roman"/>
@@ -836,7 +790,6 @@
         <w:t xml:space="preserve"> for this update site. This </w:t>
       </w:r>
       <w:proofErr w:type="spellStart"/>
-      <w:proofErr w:type="gramStart"/>
       <w:r>
         <w:rPr>
           <w:rFonts w:ascii="Times New Roman" w:eastAsia="Times New Roman" w:hAnsi="Times New Roman" w:cs="Times New Roman"/>
@@ -847,7 +800,6 @@
         <w:t>url</w:t>
       </w:r>
       <w:proofErr w:type="spellEnd"/>
-      <w:proofErr w:type="gramEnd"/>
       <w:r>
         <w:rPr>
           <w:rFonts w:ascii="Times New Roman" w:eastAsia="Times New Roman" w:hAnsi="Times New Roman" w:cs="Times New Roman"/>
@@ -896,7 +848,6 @@
         <w:t xml:space="preserve"> contains the </w:t>
       </w:r>
       <w:proofErr w:type="spellStart"/>
-      <w:proofErr w:type="gramStart"/>
       <w:r>
         <w:rPr>
           <w:rFonts w:ascii="Times New Roman" w:eastAsia="Times New Roman" w:hAnsi="Times New Roman" w:cs="Times New Roman"/>
@@ -907,7 +858,6 @@
         <w:t>url</w:t>
       </w:r>
       <w:proofErr w:type="spellEnd"/>
-      <w:proofErr w:type="gramEnd"/>
       <w:r>
         <w:rPr>
           <w:rFonts w:ascii="Times New Roman" w:eastAsia="Times New Roman" w:hAnsi="Times New Roman" w:cs="Times New Roman"/>
@@ -1090,7 +1040,6 @@
         <w:t xml:space="preserve">2. Or you can create a HTTP level redirect to that </w:t>
       </w:r>
       <w:proofErr w:type="spellStart"/>
-      <w:proofErr w:type="gramStart"/>
       <w:r>
         <w:rPr>
           <w:rFonts w:ascii="Times New Roman" w:eastAsia="Times New Roman" w:hAnsi="Times New Roman" w:cs="Times New Roman"/>
@@ -1101,7 +1050,6 @@
         <w:t>url</w:t>
       </w:r>
       <w:proofErr w:type="spellEnd"/>
-      <w:proofErr w:type="gramEnd"/>
       <w:r>
         <w:rPr>
           <w:rFonts w:ascii="Times New Roman" w:eastAsia="Times New Roman" w:hAnsi="Times New Roman" w:cs="Times New Roman"/>
@@ -1211,7 +1159,6 @@
         <w:t xml:space="preserve"> </w:t>
       </w:r>
       <w:proofErr w:type="spellStart"/>
-      <w:proofErr w:type="gramStart"/>
       <w:r>
         <w:rPr>
           <w:rFonts w:ascii="Times New Roman" w:eastAsia="Times New Roman" w:hAnsi="Times New Roman" w:cs="Times New Roman"/>
@@ -1222,35 +1169,14 @@
         <w:t>url</w:t>
       </w:r>
       <w:proofErr w:type="spellEnd"/>
-      <w:proofErr w:type="gramEnd"/>
-      <w:r>
-        <w:rPr>
-          <w:rFonts w:ascii="Times New Roman" w:eastAsia="Times New Roman" w:hAnsi="Times New Roman" w:cs="Times New Roman"/>
-          <w:sz w:val="24"/>
-          <w:szCs w:val="24"/>
-          <w:lang w:val="en-US" w:eastAsia="de-DE"/>
-        </w:rPr>
-        <w:t xml:space="preserve"> does not result in a 404 when you request a </w:t>
-      </w:r>
-      <w:proofErr w:type="spellStart"/>
-      <w:r>
-        <w:rPr>
-          <w:rFonts w:ascii="Times New Roman" w:eastAsia="Times New Roman" w:hAnsi="Times New Roman" w:cs="Times New Roman"/>
-          <w:sz w:val="24"/>
-          <w:szCs w:val="24"/>
-          <w:lang w:val="en-US" w:eastAsia="de-DE"/>
-        </w:rPr>
-        <w:t>non existing</w:t>
-      </w:r>
-      <w:proofErr w:type="spellEnd"/>
-      <w:r>
-        <w:rPr>
-          <w:rFonts w:ascii="Times New Roman" w:eastAsia="Times New Roman" w:hAnsi="Times New Roman" w:cs="Times New Roman"/>
-          <w:sz w:val="24"/>
-          <w:szCs w:val="24"/>
-          <w:lang w:val="en-US" w:eastAsia="de-DE"/>
-        </w:rPr>
-        <w:t xml:space="preserve"> file, and for that reason eclipse won't accept the </w:t>
+      <w:r>
+        <w:rPr>
+          <w:rFonts w:ascii="Times New Roman" w:eastAsia="Times New Roman" w:hAnsi="Times New Roman" w:cs="Times New Roman"/>
+          <w:sz w:val="24"/>
+          <w:szCs w:val="24"/>
+          <w:lang w:val="en-US" w:eastAsia="de-DE"/>
+        </w:rPr>
+        <w:t xml:space="preserve"> does not result in a 404 when you request a non existing file, and for that reason eclipse won't accept the </w:t>
       </w:r>
       <w:proofErr w:type="spellStart"/>
       <w:r>
@@ -1330,27 +1256,7 @@
           <w:szCs w:val="24"/>
           <w:lang w:val="en-US" w:eastAsia="de-DE"/>
         </w:rPr>
-        <w:t xml:space="preserve"> project web to make a shorter eclipse update site </w:t>
-      </w:r>
-      <w:proofErr w:type="gramStart"/>
-      <w:r>
-        <w:rPr>
-          <w:rFonts w:ascii="Times New Roman" w:eastAsia="Times New Roman" w:hAnsi="Times New Roman" w:cs="Times New Roman"/>
-          <w:sz w:val="24"/>
-          <w:szCs w:val="24"/>
-          <w:lang w:val="en-US" w:eastAsia="de-DE"/>
-        </w:rPr>
-        <w:t>url</w:t>
-      </w:r>
-      <w:proofErr w:type="gramEnd"/>
-      <w:r>
-        <w:rPr>
-          <w:rFonts w:ascii="Times New Roman" w:eastAsia="Times New Roman" w:hAnsi="Times New Roman" w:cs="Times New Roman"/>
-          <w:sz w:val="24"/>
-          <w:szCs w:val="24"/>
-          <w:lang w:val="en-US" w:eastAsia="de-DE"/>
-        </w:rPr>
-        <w:t xml:space="preserve">: </w:t>
+        <w:t xml:space="preserve"> project web to make a shorter eclipse update site url: </w:t>
       </w:r>
     </w:p>
     <w:p>
@@ -1486,27 +1392,7 @@
           <w:szCs w:val="20"/>
           <w:lang w:val="en-US" w:eastAsia="de-DE"/>
         </w:rPr>
-        <w:t xml:space="preserve"> </w:t>
-      </w:r>
-      <w:proofErr w:type="gramStart"/>
-      <w:r>
-        <w:rPr>
-          <w:rFonts w:ascii="Courier New" w:eastAsia="Times New Roman" w:hAnsi="Courier New" w:cs="Courier New"/>
-          <w:sz w:val="20"/>
-          <w:szCs w:val="20"/>
-          <w:lang w:val="en-US" w:eastAsia="de-DE"/>
-        </w:rPr>
-        <w:t>^(</w:t>
-      </w:r>
-      <w:proofErr w:type="gramEnd"/>
-      <w:r>
-        <w:rPr>
-          <w:rFonts w:ascii="Courier New" w:eastAsia="Times New Roman" w:hAnsi="Courier New" w:cs="Courier New"/>
-          <w:sz w:val="20"/>
-          <w:szCs w:val="20"/>
-          <w:lang w:val="en-US" w:eastAsia="de-DE"/>
-        </w:rPr>
-        <w:t>[^/]*)$ http://master.dl.sourceforge.net/project/myproject/eclipse/$1 [L]</w:t>
+        <w:t xml:space="preserve"> ^([^/]*)$ http://master.dl.sourceforge.net/project/myproject/eclipse/$1 [L]</w:t>
       </w:r>
     </w:p>
     <w:p>
@@ -1544,27 +1430,7 @@
           <w:szCs w:val="20"/>
           <w:lang w:val="en-US" w:eastAsia="de-DE"/>
         </w:rPr>
-        <w:t xml:space="preserve"># </w:t>
-      </w:r>
-      <w:proofErr w:type="gramStart"/>
-      <w:r>
-        <w:rPr>
-          <w:rFonts w:ascii="Courier New" w:eastAsia="Times New Roman" w:hAnsi="Courier New" w:cs="Courier New"/>
-          <w:sz w:val="20"/>
-          <w:szCs w:val="20"/>
-          <w:lang w:val="en-US" w:eastAsia="de-DE"/>
-        </w:rPr>
-        <w:t>The</w:t>
-      </w:r>
-      <w:proofErr w:type="gramEnd"/>
-      <w:r>
-        <w:rPr>
-          <w:rFonts w:ascii="Courier New" w:eastAsia="Times New Roman" w:hAnsi="Courier New" w:cs="Courier New"/>
-          <w:sz w:val="20"/>
-          <w:szCs w:val="20"/>
-          <w:lang w:val="en-US" w:eastAsia="de-DE"/>
-        </w:rPr>
-        <w:t xml:space="preserve"> rest goes to the auto-mirror location</w:t>
+        <w:t># The rest goes to the auto-mirror location</w:t>
       </w:r>
     </w:p>
     <w:p>
@@ -1664,7 +1530,7 @@
         </w:rPr>
         <w:t xml:space="preserve">(Quelle: </w:t>
       </w:r>
-      <w:hyperlink r:id="rId9" w:history="1">
+      <w:hyperlink r:id="rId8" w:history="1">
         <w:r>
           <w:rPr>
             <w:rStyle w:val="Hyperlink"/>
@@ -1706,19 +1572,7 @@
           <w:u w:val="single"/>
           <w:lang w:val="en-US" w:eastAsia="de-DE"/>
         </w:rPr>
-        <w:t>Creating an iSphere</w:t>
-      </w:r>
-      <w:r>
-        <w:rPr>
-          <w:rFonts w:ascii="Times New Roman" w:eastAsia="Times New Roman" w:hAnsi="Times New Roman" w:cs="Times New Roman"/>
-          <w:b/>
-          <w:bCs/>
-          <w:sz w:val="27"/>
-          <w:szCs w:val="27"/>
-          <w:u w:val="single"/>
-          <w:lang w:val="en-US" w:eastAsia="de-DE"/>
-        </w:rPr>
-        <w:t xml:space="preserve"> update site on </w:t>
+        <w:t xml:space="preserve">Creating an iSphere update site on </w:t>
       </w:r>
       <w:proofErr w:type="spellStart"/>
       <w:r>
@@ -1806,7 +1660,79 @@
           <w:szCs w:val="18"/>
           <w:lang w:val="en-US" w:eastAsia="de-DE"/>
         </w:rPr>
-        <w:t>url=”http://downloads.sourceforge.net/project/isphere/beta%20version/updatesite/rdi8.0/”</w:t>
+        <w:t>url=”http://downloads.sourceforge.net/project/isphere/</w:t>
+      </w:r>
+      <w:r>
+        <w:rPr>
+          <w:rFonts w:ascii="Courier New" w:eastAsia="Times New Roman" w:hAnsi="Courier New" w:cs="Courier New"/>
+          <w:sz w:val="18"/>
+          <w:szCs w:val="18"/>
+          <w:lang w:val="en-US" w:eastAsia="de-DE"/>
+        </w:rPr>
+        <w:t>eclipse</w:t>
+      </w:r>
+      <w:r>
+        <w:rPr>
+          <w:rFonts w:ascii="Courier New" w:eastAsia="Times New Roman" w:hAnsi="Courier New" w:cs="Courier New"/>
+          <w:sz w:val="18"/>
+          <w:szCs w:val="18"/>
+          <w:lang w:val="en-US" w:eastAsia="de-DE"/>
+        </w:rPr>
+        <w:t>/rdi8.0/”</w:t>
+      </w:r>
+      <w:r>
+        <w:rPr>
+          <w:rFonts w:ascii="Courier New" w:eastAsia="Times New Roman" w:hAnsi="Courier New" w:cs="Courier New"/>
+          <w:sz w:val="18"/>
+          <w:szCs w:val="18"/>
+          <w:lang w:val="en-US" w:eastAsia="de-DE"/>
+        </w:rPr>
+        <w:br/>
+      </w:r>
+      <w:r>
+        <w:rPr>
+          <w:rFonts w:ascii="Courier New" w:eastAsia="Times New Roman" w:hAnsi="Courier New" w:cs="Courier New"/>
+          <w:sz w:val="18"/>
+          <w:szCs w:val="18"/>
+          <w:lang w:val="en-US" w:eastAsia="de-DE"/>
+        </w:rPr>
+        <w:t>url=”http://downloads.sourceforge.net/project/isphere/</w:t>
+      </w:r>
+      <w:r>
+        <w:rPr>
+          <w:rFonts w:ascii="Courier New" w:eastAsia="Times New Roman" w:hAnsi="Courier New" w:cs="Courier New"/>
+          <w:sz w:val="18"/>
+          <w:szCs w:val="18"/>
+          <w:lang w:val="en-US" w:eastAsia="de-DE"/>
+        </w:rPr>
+        <w:t>eclipse</w:t>
+      </w:r>
+      <w:r>
+        <w:rPr>
+          <w:rFonts w:ascii="Courier New" w:eastAsia="Times New Roman" w:hAnsi="Courier New" w:cs="Courier New"/>
+          <w:sz w:val="18"/>
+          <w:szCs w:val="18"/>
+          <w:lang w:val="en-US" w:eastAsia="de-DE"/>
+        </w:rPr>
+        <w:t>/</w:t>
+      </w:r>
+      <w:r>
+        <w:rPr>
+          <w:rFonts w:ascii="Courier New" w:eastAsia="Times New Roman" w:hAnsi="Courier New" w:cs="Courier New"/>
+          <w:sz w:val="18"/>
+          <w:szCs w:val="18"/>
+          <w:lang w:val="en-US" w:eastAsia="de-DE"/>
+        </w:rPr>
+        <w:t>wdsci7</w:t>
+      </w:r>
+      <w:r>
+        <w:rPr>
+          <w:rFonts w:ascii="Courier New" w:eastAsia="Times New Roman" w:hAnsi="Courier New" w:cs="Courier New"/>
+          <w:sz w:val="18"/>
+          <w:szCs w:val="18"/>
+          <w:lang w:val="en-US" w:eastAsia="de-DE"/>
+        </w:rPr>
+        <w:t>.0/”</w:t>
       </w:r>
     </w:p>
     <w:p>
@@ -1861,7 +1787,35 @@
           <w:lang w:val="en-US" w:eastAsia="de-DE"/>
         </w:rPr>
         <w:br/>
-        <w:t>http://isphere.sourceforge.net/eclipse/rdi80/</w:t>
+        <w:t>http://isphere.sourceforge.net/eclipse/rdi8</w:t>
+      </w:r>
+      <w:r>
+        <w:rPr>
+          <w:rFonts w:ascii="Courier New" w:eastAsia="Times New Roman" w:hAnsi="Courier New" w:cs="Courier New"/>
+          <w:sz w:val="18"/>
+          <w:szCs w:val="18"/>
+          <w:lang w:val="en-US" w:eastAsia="de-DE"/>
+        </w:rPr>
+        <w:t>.</w:t>
+      </w:r>
+      <w:r>
+        <w:rPr>
+          <w:rFonts w:ascii="Courier New" w:eastAsia="Times New Roman" w:hAnsi="Courier New" w:cs="Courier New"/>
+          <w:sz w:val="18"/>
+          <w:szCs w:val="18"/>
+          <w:lang w:val="en-US" w:eastAsia="de-DE"/>
+        </w:rPr>
+        <w:t>0/</w:t>
+      </w:r>
+      <w:r>
+        <w:rPr>
+          <w:rFonts w:ascii="Courier New" w:eastAsia="Times New Roman" w:hAnsi="Courier New" w:cs="Courier New"/>
+          <w:sz w:val="18"/>
+          <w:szCs w:val="18"/>
+          <w:lang w:val="en-US" w:eastAsia="de-DE"/>
+        </w:rPr>
+        <w:br/>
+        <w:t>http://isphere.sourceforge.net/eclipse/wdsci7.0/</w:t>
       </w:r>
     </w:p>
     <w:p>
@@ -1923,7 +1877,7 @@
           <w:szCs w:val="18"/>
           <w:lang w:val="en-US" w:eastAsia="de-DE"/>
         </w:rPr>
-        <w:t>http://master.dl.sourceforge.net/project/isphere/beta</w:t>
+        <w:t>http://master.dl.sourceforge.net/project/isphere/</w:t>
       </w:r>
       <w:r>
         <w:rPr>
@@ -1932,7 +1886,7 @@
           <w:szCs w:val="18"/>
           <w:lang w:val="en-US" w:eastAsia="de-DE"/>
         </w:rPr>
-        <w:t>%20</w:t>
+        <w:t>eclipse</w:t>
       </w:r>
       <w:r>
         <w:rPr>
@@ -1941,7 +1895,61 @@
           <w:szCs w:val="18"/>
           <w:lang w:val="en-US" w:eastAsia="de-DE"/>
         </w:rPr>
-        <w:t>version/updatesite/rdi8.0/</w:t>
+        <w:t>/rdi8.0/</w:t>
+      </w:r>
+      <w:r>
+        <w:rPr>
+          <w:rFonts w:ascii="Courier New" w:eastAsia="Times New Roman" w:hAnsi="Courier New" w:cs="Courier New"/>
+          <w:sz w:val="18"/>
+          <w:szCs w:val="18"/>
+          <w:lang w:val="en-US" w:eastAsia="de-DE"/>
+        </w:rPr>
+        <w:br/>
+      </w:r>
+      <w:r>
+        <w:rPr>
+          <w:rFonts w:ascii="Courier New" w:eastAsia="Times New Roman" w:hAnsi="Courier New" w:cs="Courier New"/>
+          <w:sz w:val="18"/>
+          <w:szCs w:val="18"/>
+          <w:lang w:val="en-US" w:eastAsia="de-DE"/>
+        </w:rPr>
+        <w:t>http://master.dl.sourceforge.net/project/isphere/</w:t>
+      </w:r>
+      <w:r>
+        <w:rPr>
+          <w:rFonts w:ascii="Courier New" w:eastAsia="Times New Roman" w:hAnsi="Courier New" w:cs="Courier New"/>
+          <w:sz w:val="18"/>
+          <w:szCs w:val="18"/>
+          <w:lang w:val="en-US" w:eastAsia="de-DE"/>
+        </w:rPr>
+        <w:t>eclipse</w:t>
+      </w:r>
+      <w:r>
+        <w:rPr>
+          <w:rFonts w:ascii="Courier New" w:eastAsia="Times New Roman" w:hAnsi="Courier New" w:cs="Courier New"/>
+          <w:sz w:val="18"/>
+          <w:szCs w:val="18"/>
+          <w:lang w:val="en-US" w:eastAsia="de-DE"/>
+        </w:rPr>
+        <w:t>/</w:t>
+      </w:r>
+      <w:r>
+        <w:rPr>
+          <w:rFonts w:ascii="Courier New" w:eastAsia="Times New Roman" w:hAnsi="Courier New" w:cs="Courier New"/>
+          <w:sz w:val="18"/>
+          <w:szCs w:val="18"/>
+          <w:lang w:val="en-US" w:eastAsia="de-DE"/>
+        </w:rPr>
+        <w:t>wdsci7</w:t>
+      </w:r>
+      <w:r>
+        <w:rPr>
+          <w:rFonts w:ascii="Courier New" w:eastAsia="Times New Roman" w:hAnsi="Courier New" w:cs="Courier New"/>
+          <w:sz w:val="18"/>
+          <w:szCs w:val="18"/>
+          <w:lang w:val="en-US" w:eastAsia="de-DE"/>
+        </w:rPr>
+        <w:t>.0/</w:t>
       </w:r>
     </w:p>
     <w:p>
@@ -2018,7 +2026,7 @@
         </w:rPr>
         <w:br/>
       </w:r>
-      <w:hyperlink r:id="rId10" w:history="1">
+      <w:hyperlink r:id="rId9" w:history="1">
         <w:r>
           <w:rPr>
             <w:rStyle w:val="Hyperlink"/>
@@ -2027,7 +2035,7 @@
             <w:szCs w:val="18"/>
             <w:lang w:val="en-US" w:eastAsia="de-DE"/>
           </w:rPr>
-          <w:t>http://master.dl.sourceforg</w:t>
+          <w:t>http://isphere.sourceforge.net/eclip</w:t>
         </w:r>
         <w:r>
           <w:rPr>
@@ -2037,7 +2045,7 @@
             <w:szCs w:val="18"/>
             <w:lang w:val="en-US" w:eastAsia="de-DE"/>
           </w:rPr>
-          <w:t>e</w:t>
+          <w:t>s</w:t>
         </w:r>
         <w:r>
           <w:rPr>
@@ -2047,7 +2055,7 @@
             <w:szCs w:val="18"/>
             <w:lang w:val="en-US" w:eastAsia="de-DE"/>
           </w:rPr>
-          <w:t>.net/project/isphere/beta version/updatesite/rdi8.0/</w:t>
+          <w:t>e/rdi8.0/</w:t>
         </w:r>
       </w:hyperlink>
       <w:r>
@@ -2066,20 +2074,39 @@
           <w:szCs w:val="18"/>
           <w:lang w:val="en-US" w:eastAsia="de-DE"/>
         </w:rPr>
+        <w:t>http://isphere.sourceforge.net/eclipse/wdsci7.0/</w:t>
+      </w:r>
+      <w:r>
+        <w:rPr>
+          <w:rFonts w:ascii="Courier New" w:eastAsia="Times New Roman" w:hAnsi="Courier New" w:cs="Courier New"/>
+          <w:sz w:val="18"/>
+          <w:szCs w:val="18"/>
+          <w:lang w:val="en-US" w:eastAsia="de-DE"/>
+        </w:rPr>
         <w:br/>
       </w:r>
       <w:r>
         <w:rPr>
-          <w:rFonts w:ascii="Times New Roman" w:eastAsia="Times New Roman" w:hAnsi="Times New Roman" w:cs="Times New Roman"/>
-          <w:sz w:val="24"/>
-          <w:szCs w:val="24"/>
-          <w:lang w:val="en-US" w:eastAsia="de-DE"/>
+          <w:rFonts w:ascii="Courier New" w:eastAsia="Times New Roman" w:hAnsi="Courier New" w:cs="Courier New"/>
+          <w:sz w:val="18"/>
+          <w:szCs w:val="18"/>
+          <w:lang w:val="en-US" w:eastAsia="de-DE"/>
+        </w:rPr>
+        <w:br/>
+      </w:r>
+      <w:r>
+        <w:rPr>
+          <w:rFonts w:ascii="Times New Roman" w:eastAsia="Times New Roman" w:hAnsi="Times New Roman" w:cs="Times New Roman"/>
+          <w:noProof/>
+          <w:sz w:val="24"/>
+          <w:szCs w:val="24"/>
+          <w:lang w:eastAsia="de-DE"/>
         </w:rPr>
         <w:drawing>
-          <wp:inline distT="0" distB="0" distL="0" distR="0" wp14:anchorId="2BA691D3" wp14:editId="30350546">
-            <wp:extent cx="3115110" cy="1467055"/>
-            <wp:effectExtent l="0" t="0" r="9525" b="0"/>
-            <wp:docPr id="1" name="Grafik 1"/>
+          <wp:inline distT="0" distB="0" distL="0" distR="0">
+            <wp:extent cx="3638550" cy="1619250"/>
+            <wp:effectExtent l="19050" t="0" r="0" b="0"/>
+            <wp:docPr id="2" name="Bild 1"/>
             <wp:cNvGraphicFramePr>
               <a:graphicFrameLocks xmlns:a="http://schemas.openxmlformats.org/drawingml/2006/main" noChangeAspect="1"/>
             </wp:cNvGraphicFramePr>
@@ -2087,23 +2114,33 @@
               <a:graphicData uri="http://schemas.openxmlformats.org/drawingml/2006/picture">
                 <pic:pic xmlns:pic="http://schemas.openxmlformats.org/drawingml/2006/picture">
                   <pic:nvPicPr>
-                    <pic:cNvPr id="0" name=""/>
-                    <pic:cNvPicPr/>
+                    <pic:cNvPr id="0" name="Picture 1"/>
+                    <pic:cNvPicPr>
+                      <a:picLocks noChangeAspect="1" noChangeArrowheads="1"/>
+                    </pic:cNvPicPr>
                   </pic:nvPicPr>
                   <pic:blipFill>
-                    <a:blip r:embed="rId11"/>
+                    <a:blip r:embed="rId10" cstate="print"/>
+                    <a:srcRect/>
                     <a:stretch>
                       <a:fillRect/>
                     </a:stretch>
                   </pic:blipFill>
-                  <pic:spPr>
+                  <pic:spPr bwMode="auto">
                     <a:xfrm>
                       <a:off x="0" y="0"/>
-                      <a:ext cx="3115110" cy="1467055"/>
+                      <a:ext cx="3638550" cy="1619250"/>
                     </a:xfrm>
                     <a:prstGeom prst="rect">
                       <a:avLst/>
                     </a:prstGeom>
+                    <a:noFill/>
+                    <a:ln w="9525">
+                      <a:noFill/>
+                      <a:miter lim="800000"/>
+                      <a:headEnd/>
+                      <a:tailEnd/>
+                    </a:ln>
                   </pic:spPr>
                 </pic:pic>
               </a:graphicData>
@@ -2123,7 +2160,7 @@
 </file>
 
 <file path=word/numbering.xml><?xml version="1.0" encoding="utf-8"?>
-<w:numbering xmlns:wpc="http://schemas.microsoft.com/office/word/2010/wordprocessingCanvas" xmlns:mc="http://schemas.openxmlformats.org/markup-compatibility/2006" xmlns:o="urn:schemas-microsoft-com:office:office" xmlns:r="http://schemas.openxmlformats.org/officeDocument/2006/relationships" xmlns:m="http://schemas.openxmlformats.org/officeDocument/2006/math" xmlns:v="urn:schemas-microsoft-com:vml" xmlns:wp14="http://schemas.microsoft.com/office/word/2010/wordprocessingDrawing" xmlns:wp="http://schemas.openxmlformats.org/drawingml/2006/wordprocessingDrawing" xmlns:w10="urn:schemas-microsoft-com:office:word" xmlns:w="http://schemas.openxmlformats.org/wordprocessingml/2006/main" xmlns:w14="http://schemas.microsoft.com/office/word/2010/wordml" xmlns:wpg="http://schemas.microsoft.com/office/word/2010/wordprocessingGroup" xmlns:wpi="http://schemas.microsoft.com/office/word/2010/wordprocessingInk" xmlns:wne="http://schemas.microsoft.com/office/word/2006/wordml" xmlns:wps="http://schemas.microsoft.com/office/word/2010/wordprocessingShape" mc:Ignorable="w14 wp14">
+<w:numbering xmlns:ve="http://schemas.openxmlformats.org/markup-compatibility/2006" xmlns:o="urn:schemas-microsoft-com:office:office" xmlns:r="http://schemas.openxmlformats.org/officeDocument/2006/relationships" xmlns:m="http://schemas.openxmlformats.org/officeDocument/2006/math" xmlns:v="urn:schemas-microsoft-com:vml" xmlns:wp="http://schemas.openxmlformats.org/drawingml/2006/wordprocessingDrawing" xmlns:w10="urn:schemas-microsoft-com:office:word" xmlns:w="http://schemas.openxmlformats.org/wordprocessingml/2006/main" xmlns:wne="http://schemas.microsoft.com/office/word/2006/wordml">
   <w:abstractNum w:abstractNumId="0">
     <w:nsid w:val="49725D91"/>
     <w:multiLevelType w:val="hybridMultilevel"/>
@@ -2244,7 +2281,7 @@
 </file>
 
 <file path=word/styles.xml><?xml version="1.0" encoding="utf-8"?>
-<w:styles xmlns:mc="http://schemas.openxmlformats.org/markup-compatibility/2006" xmlns:r="http://schemas.openxmlformats.org/officeDocument/2006/relationships" xmlns:w="http://schemas.openxmlformats.org/wordprocessingml/2006/main" xmlns:w14="http://schemas.microsoft.com/office/word/2010/wordml" mc:Ignorable="w14">
+<w:styles xmlns:r="http://schemas.openxmlformats.org/officeDocument/2006/relationships" xmlns:w="http://schemas.openxmlformats.org/wordprocessingml/2006/main">
   <w:docDefaults>
     <w:rPrDefault>
       <w:rPr>
@@ -2402,6 +2439,7 @@
   <w:style w:type="paragraph" w:default="1" w:styleId="Standard">
     <w:name w:val="Normal"/>
     <w:qFormat/>
+    <w:rsid w:val="003942C6"/>
   </w:style>
   <w:style w:type="paragraph" w:styleId="berschrift2">
     <w:name w:val="heading 2"/>
@@ -2454,6 +2492,7 @@
     <w:uiPriority w:val="99"/>
     <w:semiHidden/>
     <w:unhideWhenUsed/>
+    <w:qFormat/>
     <w:tblPr>
       <w:tblInd w:w="0" w:type="dxa"/>
       <w:tblCellMar>

</xml_diff>